<commit_message>
house place params and checks
</commit_message>
<xml_diff>
--- a/Programming list/program list.docx
+++ b/Programming list/program list.docx
@@ -17,16 +17,8 @@
         <w:rPr>
           <w:lang w:val="en-GB"/>
         </w:rPr>
-        <w:t xml:space="preserve">Import and install </w:t>
-      </w:r>
-      <w:proofErr w:type="spellStart"/>
-      <w:r>
-        <w:rPr>
-          <w:lang w:val="en-GB"/>
-        </w:rPr>
-        <w:t>pygame</w:t>
-      </w:r>
-      <w:proofErr w:type="spellEnd"/>
+        <w:t>Import and install pygame</w:t>
+      </w:r>
     </w:p>
     <w:p>
       <w:pPr>
@@ -36,27 +28,9 @@
           <w:numId w:val="1"/>
         </w:numPr>
       </w:pPr>
-      <w:proofErr w:type="spellStart"/>
-      <w:r>
-        <w:t>Initialize</w:t>
-      </w:r>
-      <w:proofErr w:type="spellEnd"/>
-      <w:r>
-        <w:t xml:space="preserve"> </w:t>
-      </w:r>
-      <w:proofErr w:type="spellStart"/>
-      <w:r>
-        <w:t>pygame</w:t>
-      </w:r>
-      <w:proofErr w:type="spellEnd"/>
-      <w:r>
-        <w:t xml:space="preserve"> </w:t>
-      </w:r>
-      <w:proofErr w:type="spellStart"/>
-      <w:r>
-        <w:t>window</w:t>
-      </w:r>
-      <w:proofErr w:type="spellEnd"/>
+      <w:r>
+        <w:t>Initialize pygame window</w:t>
+      </w:r>
     </w:p>
     <w:p>
       <w:pPr>
@@ -199,6 +173,96 @@
           <w:lang w:val="en-GB"/>
         </w:rPr>
         <w:t>pixels from top of screen</w:t>
+      </w:r>
+    </w:p>
+    <w:p>
+      <w:pPr>
+        <w:pStyle w:val="Lijstalinea"/>
+        <w:numPr>
+          <w:ilvl w:val="0"/>
+          <w:numId w:val="2"/>
+        </w:numPr>
+        <w:rPr>
+          <w:lang w:val="en-GB"/>
+        </w:rPr>
+      </w:pPr>
+      <w:r>
+        <w:rPr>
+          <w:lang w:val="en-GB"/>
+        </w:rPr>
+        <w:t>Add house on grid location</w:t>
+      </w:r>
+    </w:p>
+    <w:p>
+      <w:pPr>
+        <w:pStyle w:val="Lijstalinea"/>
+        <w:numPr>
+          <w:ilvl w:val="0"/>
+          <w:numId w:val="2"/>
+        </w:numPr>
+        <w:rPr>
+          <w:lang w:val="en-GB"/>
+        </w:rPr>
+      </w:pPr>
+      <w:r>
+        <w:rPr>
+          <w:lang w:val="en-GB"/>
+        </w:rPr>
+        <w:t>Change background</w:t>
+      </w:r>
+    </w:p>
+    <w:p>
+      <w:pPr>
+        <w:pStyle w:val="Lijstalinea"/>
+        <w:numPr>
+          <w:ilvl w:val="0"/>
+          <w:numId w:val="2"/>
+        </w:numPr>
+        <w:rPr>
+          <w:lang w:val="en-GB"/>
+        </w:rPr>
+      </w:pPr>
+      <w:r>
+        <w:rPr>
+          <w:lang w:val="en-GB"/>
+        </w:rPr>
+        <w:t>Add gamestate class for game params</w:t>
+      </w:r>
+    </w:p>
+    <w:p>
+      <w:pPr>
+        <w:pStyle w:val="Lijstalinea"/>
+        <w:numPr>
+          <w:ilvl w:val="0"/>
+          <w:numId w:val="2"/>
+        </w:numPr>
+        <w:rPr>
+          <w:lang w:val="en-GB"/>
+        </w:rPr>
+      </w:pPr>
+      <w:r>
+        <w:rPr>
+          <w:lang w:val="en-GB"/>
+        </w:rPr>
+        <w:t>Display params on screen</w:t>
+      </w:r>
+    </w:p>
+    <w:p>
+      <w:pPr>
+        <w:pStyle w:val="Lijstalinea"/>
+        <w:numPr>
+          <w:ilvl w:val="0"/>
+          <w:numId w:val="2"/>
+        </w:numPr>
+        <w:rPr>
+          <w:lang w:val="en-GB"/>
+        </w:rPr>
+      </w:pPr>
+      <w:r>
+        <w:rPr>
+          <w:lang w:val="en-GB"/>
+        </w:rPr>
+        <w:t>Change print order (grid lines behind text)</w:t>
       </w:r>
     </w:p>
     <w:sectPr>

</xml_diff>